<commit_message>
More summary of introduction addition
</commit_message>
<xml_diff>
--- a/Quantum Machine Learning, a classical perspective Carlo et al/Summary.docx
+++ b/Quantum Machine Learning, a classical perspective Carlo et al/Summary.docx
@@ -87,6 +87,31 @@
       </w:r>
       <w:r>
         <w:t>and interference), and can be used to efficiently solve selected problems</w:t>
+      </w:r>
+      <w:r>
+        <w:t>.</w:t>
+      </w:r>
+      <w:r>
+        <w:rPr>
+          <w:rStyle w:val="FootnoteReference"/>
+        </w:rPr>
+        <w:footnoteReference w:id="1"/>
+      </w:r>
+    </w:p>
+    <w:p>
+      <w:pPr>
+        <w:jc w:val="both"/>
+      </w:pPr>
+      <w:r>
+        <w:t>The paper aims to provide a bridge between the Quantum computing and Machine learning communities.</w:t>
+      </w:r>
+    </w:p>
+    <w:p>
+      <w:pPr>
+        <w:jc w:val="both"/>
+      </w:pPr>
+      <w:r>
+        <w:t>General purpose quantum computation is expected to be reached within 15 years.</w:t>
       </w:r>
       <w:bookmarkStart w:id="0" w:name="_GoBack"/>
       <w:bookmarkEnd w:id="0"/>
@@ -213,7 +238,7 @@
         </mc:Choice>
         <mc:Fallback>
           <w:pict>
-            <v:rect w14:anchorId="7201BA78" id="Rectangle 452" o:spid="_x0000_s1026" style="position:absolute;margin-left:0;margin-top:0;width:579.9pt;height:750.3pt;z-index:251661312;visibility:visible;mso-wrap-style:square;mso-width-percent:950;mso-height-percent:950;mso-wrap-distance-left:9pt;mso-wrap-distance-top:0;mso-wrap-distance-right:9pt;mso-wrap-distance-bottom:0;mso-position-horizontal:center;mso-position-horizontal-relative:page;mso-position-vertical:center;mso-position-vertical-relative:page;mso-width-percent:950;mso-height-percent:950;mso-width-relative:page;mso-height-relative:page;v-text-anchor:middle" o:gfxdata="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" filled="f" strokecolor="#747070 [1614]" strokeweight="1.25pt">
+            <v:rect w14:anchorId="7C1B5BB7" id="Rectangle 452" o:spid="_x0000_s1026" style="position:absolute;margin-left:0;margin-top:0;width:579.9pt;height:750.3pt;z-index:251661312;visibility:visible;mso-wrap-style:square;mso-width-percent:950;mso-height-percent:950;mso-wrap-distance-left:9pt;mso-wrap-distance-top:0;mso-wrap-distance-right:9pt;mso-wrap-distance-bottom:0;mso-position-horizontal:center;mso-position-horizontal-relative:page;mso-position-vertical:center;mso-position-vertical-relative:page;mso-width-percent:950;mso-height-percent:950;mso-width-relative:page;mso-height-relative:page;v-text-anchor:middle" o:gfxdata="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" filled="f" strokecolor="#747070 [1614]" strokeweight="1.25pt">
               <w10:wrap anchorx="page" anchory="page"/>
             </v:rect>
           </w:pict>
@@ -304,6 +329,22 @@
       </w:pPr>
       <w:r>
         <w:continuationSeparator/>
+      </w:r>
+    </w:p>
+  </w:footnote>
+  <w:footnote w:id="1">
+    <w:p>
+      <w:pPr>
+        <w:pStyle w:val="FootnoteText"/>
+      </w:pPr>
+      <w:r>
+        <w:rPr>
+          <w:rStyle w:val="FootnoteReference"/>
+        </w:rPr>
+        <w:footnoteRef/>
+      </w:r>
+      <w:r>
+        <w:t xml:space="preserve"> QML for this paper is restricted solely to describing learning models that make use of quantum resources.</w:t>
       </w:r>
     </w:p>
   </w:footnote>
@@ -395,7 +436,7 @@
         </mc:Choice>
         <mc:Fallback>
           <w:pict>
-            <v:rect w14:anchorId="6A78A907" id="Rectangle 222" o:spid="_x0000_s1026" style="position:absolute;margin-left:0;margin-top:0;width:580.8pt;height:752.4pt;z-index:251659264;visibility:visible;mso-wrap-style:square;mso-width-percent:950;mso-height-percent:950;mso-wrap-distance-left:9pt;mso-wrap-distance-top:0;mso-wrap-distance-right:9pt;mso-wrap-distance-bottom:0;mso-position-horizontal:center;mso-position-horizontal-relative:page;mso-position-vertical:center;mso-position-vertical-relative:page;mso-width-percent:950;mso-height-percent:950;mso-width-relative:page;mso-height-relative:page;v-text-anchor:middle" o:gfxdata="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" filled="f" strokecolor="#747070 [1614]" strokeweight="1.25pt">
+            <v:rect w14:anchorId="2AA359E3" id="Rectangle 222" o:spid="_x0000_s1026" style="position:absolute;margin-left:0;margin-top:0;width:580.8pt;height:752.4pt;z-index:251659264;visibility:visible;mso-wrap-style:square;mso-width-percent:950;mso-height-percent:950;mso-wrap-distance-left:9pt;mso-wrap-distance-top:0;mso-wrap-distance-right:9pt;mso-wrap-distance-bottom:0;mso-position-horizontal:center;mso-position-horizontal-relative:page;mso-position-vertical:center;mso-position-vertical-relative:page;mso-width-percent:950;mso-height-percent:950;mso-width-relative:page;mso-height-relative:page;v-text-anchor:middle" o:gfxdata="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" filled="f" strokecolor="#747070 [1614]" strokeweight="1.25pt">
               <w10:wrap anchorx="page" anchory="page"/>
             </v:rect>
           </w:pict>
@@ -884,6 +925,45 @@
     <w:uiPriority w:val="99"/>
     <w:rsid w:val="00B15E6A"/>
   </w:style>
+  <w:style w:type="paragraph" w:styleId="FootnoteText">
+    <w:name w:val="footnote text"/>
+    <w:basedOn w:val="Normal"/>
+    <w:link w:val="FootnoteTextChar"/>
+    <w:uiPriority w:val="99"/>
+    <w:semiHidden/>
+    <w:unhideWhenUsed/>
+    <w:rsid w:val="0080444A"/>
+    <w:pPr>
+      <w:spacing w:after="0" w:line="240" w:lineRule="auto"/>
+    </w:pPr>
+    <w:rPr>
+      <w:sz w:val="20"/>
+      <w:szCs w:val="20"/>
+    </w:rPr>
+  </w:style>
+  <w:style w:type="character" w:customStyle="1" w:styleId="FootnoteTextChar">
+    <w:name w:val="Footnote Text Char"/>
+    <w:basedOn w:val="DefaultParagraphFont"/>
+    <w:link w:val="FootnoteText"/>
+    <w:uiPriority w:val="99"/>
+    <w:semiHidden/>
+    <w:rsid w:val="0080444A"/>
+    <w:rPr>
+      <w:sz w:val="20"/>
+      <w:szCs w:val="20"/>
+    </w:rPr>
+  </w:style>
+  <w:style w:type="character" w:styleId="FootnoteReference">
+    <w:name w:val="footnote reference"/>
+    <w:basedOn w:val="DefaultParagraphFont"/>
+    <w:uiPriority w:val="99"/>
+    <w:semiHidden/>
+    <w:unhideWhenUsed/>
+    <w:rsid w:val="0080444A"/>
+    <w:rPr>
+      <w:vertAlign w:val="superscript"/>
+    </w:rPr>
+  </w:style>
 </w:styles>
 </file>
 
@@ -1153,7 +1233,7 @@
 </file>
 
 <file path=customXml/itemProps1.xml><?xml version="1.0" encoding="utf-8"?>
-<ds:datastoreItem xmlns:ds="http://schemas.openxmlformats.org/officeDocument/2006/customXml" ds:itemID="{02707EB8-CBCA-48BD-B1E1-92592D60F918}">
+<ds:datastoreItem xmlns:ds="http://schemas.openxmlformats.org/officeDocument/2006/customXml" ds:itemID="{54B2A9C4-55CD-41DE-A918-EB31C455BB3E}">
   <ds:schemaRefs>
     <ds:schemaRef ds:uri="http://schemas.openxmlformats.org/officeDocument/2006/bibliography"/>
   </ds:schemaRefs>

</xml_diff>

<commit_message>
Started essential Quantum Learning
</commit_message>
<xml_diff>
--- a/Quantum Machine Learning, a classical perspective Carlo et al/Summary.docx
+++ b/Quantum Machine Learning, a classical perspective Carlo et al/Summary.docx
@@ -2,6 +2,22 @@
 <file path=word/document.xml><?xml version="1.0" encoding="utf-8"?>
 <w:document xmlns:wpc="http://schemas.microsoft.com/office/word/2010/wordprocessingCanvas" xmlns:cx="http://schemas.microsoft.com/office/drawing/2014/chartex" xmlns:mc="http://schemas.openxmlformats.org/markup-compatibility/2006" xmlns:o="urn:schemas-microsoft-com:office:office" xmlns:r="http://schemas.openxmlformats.org/officeDocument/2006/relationships" xmlns:m="http://schemas.openxmlformats.org/officeDocument/2006/math" xmlns:v="urn:schemas-microsoft-com:vml" xmlns:wp14="http://schemas.microsoft.com/office/word/2010/wordprocessingDrawing" xmlns:wp="http://schemas.openxmlformats.org/drawingml/2006/wordprocessingDrawing" xmlns:w10="urn:schemas-microsoft-com:office:word" xmlns:w="http://schemas.openxmlformats.org/wordprocessingml/2006/main" xmlns:w14="http://schemas.microsoft.com/office/word/2010/wordml" xmlns:w15="http://schemas.microsoft.com/office/word/2012/wordml" xmlns:w16se="http://schemas.microsoft.com/office/word/2015/wordml/symex" xmlns:wpg="http://schemas.microsoft.com/office/word/2010/wordprocessingGroup" xmlns:wpi="http://schemas.microsoft.com/office/word/2010/wordprocessingInk" xmlns:wne="http://schemas.microsoft.com/office/word/2006/wordml" xmlns:wps="http://schemas.microsoft.com/office/word/2010/wordprocessingShape" mc:Ignorable="w14 w15 w16se wp14">
   <w:body>
+    <w:p>
+      <w:pPr>
+        <w:jc w:val="both"/>
+        <w:rPr>
+          <w:b/>
+          <w:u w:val="single"/>
+        </w:rPr>
+      </w:pPr>
+      <w:r>
+        <w:rPr>
+          <w:b/>
+          <w:u w:val="single"/>
+        </w:rPr>
+        <w:t>Summary of Abstract</w:t>
+      </w:r>
+    </w:p>
     <w:p>
       <w:pPr>
         <w:jc w:val="center"/>
@@ -10,22 +26,6 @@
           <w:u w:val="single"/>
         </w:rPr>
       </w:pPr>
-      <w:r>
-        <w:rPr>
-          <w:b/>
-          <w:u w:val="single"/>
-        </w:rPr>
-        <w:t>Summary of Abstract</w:t>
-      </w:r>
-    </w:p>
-    <w:p>
-      <w:pPr>
-        <w:jc w:val="center"/>
-        <w:rPr>
-          <w:b/>
-          <w:u w:val="single"/>
-        </w:rPr>
-      </w:pPr>
     </w:p>
     <w:p>
       <w:pPr>
@@ -51,7 +51,7 @@
     </w:p>
     <w:p>
       <w:pPr>
-        <w:jc w:val="center"/>
+        <w:jc w:val="both"/>
         <w:rPr>
           <w:b/>
           <w:u w:val="single"/>
@@ -77,11 +77,9 @@
       <w:r>
         <w:t>Basic coverage of accomplishments made by ML and Reinforcement learning algorithms, challenges being faced due to restrictions of power of TPUs and GPUs.</w:t>
       </w:r>
-    </w:p>
-    <w:p>
-      <w:pPr>
-        <w:jc w:val="both"/>
-      </w:pPr>
+      <w:r>
+        <w:t xml:space="preserve"> </w:t>
+      </w:r>
       <w:r>
         <w:t xml:space="preserve">Quantum computing is based on quantum mechanics (Entanglement </w:t>
       </w:r>
@@ -97,24 +95,75 @@
         </w:rPr>
         <w:footnoteReference w:id="1"/>
       </w:r>
+      <w:r>
+        <w:t xml:space="preserve"> </w:t>
+      </w:r>
+      <w:r>
+        <w:t>The paper aims to provide a bridge between the Quantum computing and Machine learning communities.</w:t>
+      </w:r>
+      <w:r>
+        <w:t xml:space="preserve"> </w:t>
+      </w:r>
+      <w:r>
+        <w:t>General purpose quantum computation is expected to be reached within 15 years.</w:t>
+      </w:r>
     </w:p>
     <w:p>
       <w:pPr>
         <w:jc w:val="both"/>
       </w:pPr>
-      <w:r>
-        <w:t>The paper aims to provide a bridge between the Quantum computing and Machine learning communities.</w:t>
-      </w:r>
-    </w:p>
-    <w:p>
-      <w:pPr>
-        <w:jc w:val="both"/>
-      </w:pPr>
-      <w:r>
-        <w:t>General purpose quantum computation is expected to be reached within 15 years.</w:t>
-      </w:r>
       <w:bookmarkStart w:id="0" w:name="_GoBack"/>
       <w:bookmarkEnd w:id="0"/>
+    </w:p>
+    <w:p>
+      <w:pPr>
+        <w:jc w:val="both"/>
+        <w:rPr>
+          <w:b/>
+          <w:u w:val="single"/>
+        </w:rPr>
+      </w:pPr>
+      <w:r>
+        <w:rPr>
+          <w:b/>
+          <w:u w:val="single"/>
+        </w:rPr>
+        <w:t>Essential quantum computation</w:t>
+      </w:r>
+      <w:r>
+        <w:t xml:space="preserve"> </w:t>
+      </w:r>
+      <w:r>
+        <w:t>(Only for people unfamiliar with quantum computing beforehand)</w:t>
+      </w:r>
+    </w:p>
+    <w:p>
+      <w:pPr>
+        <w:jc w:val="both"/>
+      </w:pPr>
+      <w:r>
+        <w:t xml:space="preserve">Doing computations using </w:t>
+      </w:r>
+      <w:r>
+        <w:rPr>
+          <w:b/>
+        </w:rPr>
+        <w:t>quantum mechanical systems</w:t>
+      </w:r>
+      <w:r>
+        <w:t xml:space="preserve">, such information is termed </w:t>
+      </w:r>
+      <w:r>
+        <w:rPr>
+          <w:b/>
+        </w:rPr>
+        <w:t>quantum information</w:t>
+      </w:r>
+    </w:p>
+    <w:p>
+      <w:pPr>
+        <w:jc w:val="both"/>
+      </w:pPr>
     </w:p>
     <w:sectPr>
       <w:headerReference w:type="default" r:id="rId7"/>
@@ -449,7 +498,25 @@
         <w:sz w:val="20"/>
         <w:szCs w:val="20"/>
       </w:rPr>
-      <w:t>Summary of QML: a classical perspective by Akshaj Jain</w:t>
+      <w:t xml:space="preserve">Summary of QML: a classical perspective by </w:t>
+    </w:r>
+    <w:proofErr w:type="spellStart"/>
+    <w:r>
+      <w:rPr>
+        <w:color w:val="808080" w:themeColor="background1" w:themeShade="80"/>
+        <w:sz w:val="20"/>
+        <w:szCs w:val="20"/>
+      </w:rPr>
+      <w:t>Akshaj</w:t>
+    </w:r>
+    <w:proofErr w:type="spellEnd"/>
+    <w:r>
+      <w:rPr>
+        <w:color w:val="808080" w:themeColor="background1" w:themeShade="80"/>
+        <w:sz w:val="20"/>
+        <w:szCs w:val="20"/>
+      </w:rPr>
+      <w:t xml:space="preserve"> Jain</w:t>
     </w:r>
   </w:p>
   <w:p>
@@ -1233,7 +1300,7 @@
 </file>
 
 <file path=customXml/itemProps1.xml><?xml version="1.0" encoding="utf-8"?>
-<ds:datastoreItem xmlns:ds="http://schemas.openxmlformats.org/officeDocument/2006/customXml" ds:itemID="{54B2A9C4-55CD-41DE-A918-EB31C455BB3E}">
+<ds:datastoreItem xmlns:ds="http://schemas.openxmlformats.org/officeDocument/2006/customXml" ds:itemID="{7A27CE2F-7B1D-4BB4-947A-F8AD989B2EB4}">
   <ds:schemaRefs>
     <ds:schemaRef ds:uri="http://schemas.openxmlformats.org/officeDocument/2006/bibliography"/>
   </ds:schemaRefs>

</xml_diff>